<commit_message>
updated image on releasePlan, added sprint1 plan
</commit_message>
<xml_diff>
--- a/sprint_1/releasePlan.docx
+++ b/sprint_1/releasePlan.docx
@@ -327,10 +327,7 @@
         <w:contextualSpacing/>
       </w:pPr>
       <w:r>
-        <w:t>The project name has not yet been decided, but is currently being referred to as "Paddle Racers".</w:t>
-      </w:r>
-      <w:r>
-        <w:t xml:space="preserve"> The release name is current Paddle </w:t>
+        <w:t xml:space="preserve">The project name has not yet been decided, but is currently being referred to as "Paddle Racers". The release name is current Paddle </w:t>
       </w:r>
       <w:proofErr w:type="spellStart"/>
       <w:r>
@@ -507,6 +504,7 @@
         <w:spacing w:line="480" w:lineRule="auto"/>
         <w:contextualSpacing/>
       </w:pPr>
+      <w:bookmarkStart w:id="5" w:name="_GoBack"/>
       <w:r>
         <w:rPr>
           <w:noProof/>
@@ -515,7 +513,7 @@
           <wp:inline distT="0" distB="0" distL="0" distR="0">
             <wp:extent cx="5943600" cy="3343275"/>
             <wp:effectExtent l="0" t="0" r="0" b="9525"/>
-            <wp:docPr id="1" name="Picture 1"/>
+            <wp:docPr id="2" name="Picture 2"/>
             <wp:cNvGraphicFramePr>
               <a:graphicFrameLocks xmlns:a="http://schemas.openxmlformats.org/drawingml/2006/main" noChangeAspect="1"/>
             </wp:cNvGraphicFramePr>
@@ -523,7 +521,7 @@
               <a:graphicData uri="http://schemas.openxmlformats.org/drawingml/2006/picture">
                 <pic:pic xmlns:pic="http://schemas.openxmlformats.org/drawingml/2006/picture">
                   <pic:nvPicPr>
-                    <pic:cNvPr id="1" name="sprint1_trello_screenshot.png"/>
+                    <pic:cNvPr id="2" name="productRoadmap.png"/>
                     <pic:cNvPicPr/>
                   </pic:nvPicPr>
                   <pic:blipFill>
@@ -553,8 +551,9 @@
           </wp:inline>
         </w:drawing>
       </w:r>
-    </w:p>
-    <w:bookmarkStart w:id="5" w:name="ReleaseBurndownChart"/>
+      <w:bookmarkEnd w:id="5"/>
+    </w:p>
+    <w:bookmarkStart w:id="6" w:name="ReleaseBurndownChart"/>
     <w:bookmarkEnd w:id="4"/>
     <w:p>
       <w:pPr>
@@ -616,12 +615,6 @@
         <w:gridCol w:w="1003"/>
       </w:tblGrid>
       <w:tr>
-        <w:tblPrEx>
-          <w:tblCellMar>
-            <w:top w:w="0" w:type="dxa"/>
-            <w:bottom w:w="0" w:type="dxa"/>
-          </w:tblCellMar>
-        </w:tblPrEx>
         <w:trPr>
           <w:trHeight w:val="290"/>
         </w:trPr>
@@ -706,12 +699,6 @@
         </w:tc>
       </w:tr>
       <w:tr>
-        <w:tblPrEx>
-          <w:tblCellMar>
-            <w:top w:w="0" w:type="dxa"/>
-            <w:bottom w:w="0" w:type="dxa"/>
-          </w:tblCellMar>
-        </w:tblPrEx>
         <w:trPr>
           <w:trHeight w:val="290"/>
         </w:trPr>
@@ -868,12 +855,6 @@
         </w:tc>
       </w:tr>
       <w:tr>
-        <w:tblPrEx>
-          <w:tblCellMar>
-            <w:top w:w="0" w:type="dxa"/>
-            <w:bottom w:w="0" w:type="dxa"/>
-          </w:tblCellMar>
-        </w:tblPrEx>
         <w:trPr>
           <w:trHeight w:val="290"/>
         </w:trPr>
@@ -1030,12 +1011,6 @@
         </w:tc>
       </w:tr>
       <w:tr>
-        <w:tblPrEx>
-          <w:tblCellMar>
-            <w:top w:w="0" w:type="dxa"/>
-            <w:bottom w:w="0" w:type="dxa"/>
-          </w:tblCellMar>
-        </w:tblPrEx>
         <w:trPr>
           <w:trHeight w:val="290"/>
         </w:trPr>
@@ -1192,12 +1167,6 @@
         </w:tc>
       </w:tr>
       <w:tr>
-        <w:tblPrEx>
-          <w:tblCellMar>
-            <w:top w:w="0" w:type="dxa"/>
-            <w:bottom w:w="0" w:type="dxa"/>
-          </w:tblCellMar>
-        </w:tblPrEx>
         <w:trPr>
           <w:trHeight w:val="290"/>
         </w:trPr>
@@ -1354,12 +1323,6 @@
         </w:tc>
       </w:tr>
       <w:tr>
-        <w:tblPrEx>
-          <w:tblCellMar>
-            <w:top w:w="0" w:type="dxa"/>
-            <w:bottom w:w="0" w:type="dxa"/>
-          </w:tblCellMar>
-        </w:tblPrEx>
         <w:trPr>
           <w:trHeight w:val="290"/>
         </w:trPr>
@@ -1516,12 +1479,6 @@
         </w:tc>
       </w:tr>
       <w:tr>
-        <w:tblPrEx>
-          <w:tblCellMar>
-            <w:top w:w="0" w:type="dxa"/>
-            <w:bottom w:w="0" w:type="dxa"/>
-          </w:tblCellMar>
-        </w:tblPrEx>
         <w:trPr>
           <w:trHeight w:val="290"/>
         </w:trPr>
@@ -1678,12 +1635,6 @@
         </w:tc>
       </w:tr>
       <w:tr>
-        <w:tblPrEx>
-          <w:tblCellMar>
-            <w:top w:w="0" w:type="dxa"/>
-            <w:bottom w:w="0" w:type="dxa"/>
-          </w:tblCellMar>
-        </w:tblPrEx>
         <w:trPr>
           <w:trHeight w:val="290"/>
         </w:trPr>
@@ -1840,12 +1791,6 @@
         </w:tc>
       </w:tr>
       <w:tr>
-        <w:tblPrEx>
-          <w:tblCellMar>
-            <w:top w:w="0" w:type="dxa"/>
-            <w:bottom w:w="0" w:type="dxa"/>
-          </w:tblCellMar>
-        </w:tblPrEx>
         <w:trPr>
           <w:trHeight w:val="290"/>
         </w:trPr>
@@ -2002,12 +1947,6 @@
         </w:tc>
       </w:tr>
       <w:tr>
-        <w:tblPrEx>
-          <w:tblCellMar>
-            <w:top w:w="0" w:type="dxa"/>
-            <w:bottom w:w="0" w:type="dxa"/>
-          </w:tblCellMar>
-        </w:tblPrEx>
         <w:trPr>
           <w:trHeight w:val="290"/>
         </w:trPr>
@@ -2165,12 +2104,6 @@
         </w:tc>
       </w:tr>
       <w:tr>
-        <w:tblPrEx>
-          <w:tblCellMar>
-            <w:top w:w="0" w:type="dxa"/>
-            <w:bottom w:w="0" w:type="dxa"/>
-          </w:tblCellMar>
-        </w:tblPrEx>
         <w:trPr>
           <w:trHeight w:val="290"/>
         </w:trPr>
@@ -2328,12 +2261,6 @@
         </w:tc>
       </w:tr>
       <w:tr>
-        <w:tblPrEx>
-          <w:tblCellMar>
-            <w:top w:w="0" w:type="dxa"/>
-            <w:bottom w:w="0" w:type="dxa"/>
-          </w:tblCellMar>
-        </w:tblPrEx>
         <w:trPr>
           <w:trHeight w:val="290"/>
         </w:trPr>
@@ -2519,8 +2446,8 @@
         <w:contextualSpacing/>
       </w:pPr>
     </w:p>
-    <w:bookmarkStart w:id="6" w:name="CalculatedVelocity"/>
-    <w:bookmarkEnd w:id="5"/>
+    <w:bookmarkStart w:id="7" w:name="CalculatedVelocity"/>
+    <w:bookmarkEnd w:id="6"/>
     <w:p>
       <w:pPr>
         <w:spacing w:line="480" w:lineRule="auto"/>
@@ -2573,8 +2500,8 @@
         <w:t>In the team's first sprint, 20 story points were completed. The team has completed 1 sprint. This results in a calculated velocity of 20.</w:t>
       </w:r>
     </w:p>
-    <w:bookmarkStart w:id="7" w:name="SprintSchedule"/>
-    <w:bookmarkEnd w:id="6"/>
+    <w:bookmarkStart w:id="8" w:name="SprintSchedule"/>
+    <w:bookmarkEnd w:id="7"/>
     <w:p>
       <w:pPr>
         <w:spacing w:line="480" w:lineRule="auto"/>
@@ -2626,8 +2553,8 @@
       <w:r>
         <w:t>Sprint one will begin on Monday, 20 March 2017 and end on Monday, 27 March 2017. Sprint two will begin on Monday, 27 March 2017 and end on Monday, 3 April 2017. Sprint three will begin on Monday, 3 April 2017 and end on Monday, 10 April 2017. Sprint four will begin on Monday, 10 April 2017 and end on Monday, 17 April 2017. Sprint five will being on Monday, 17 April 2017 and end on Monday, 24 April 2017.</w:t>
       </w:r>
-      <w:bookmarkStart w:id="8" w:name="IssuesAndConcerns"/>
-      <w:bookmarkEnd w:id="7"/>
+      <w:bookmarkStart w:id="9" w:name="IssuesAndConcerns"/>
+      <w:bookmarkEnd w:id="8"/>
     </w:p>
     <w:p>
       <w:pPr>
@@ -2686,8 +2613,8 @@
         <w:t>editing the results. Coordinating the time keeping is another concern, as is making a secure database for user accounts. The team still needs to figure out what language to use for the backend of our project. We are optimistic about being able to learn these skills throughout the lifetime of the project, but recognize they represent a wide variety of skills we need to develop.</w:t>
       </w:r>
     </w:p>
-    <w:bookmarkStart w:id="9" w:name="TeamRoles"/>
-    <w:bookmarkEnd w:id="8"/>
+    <w:bookmarkStart w:id="10" w:name="TeamRoles"/>
+    <w:bookmarkEnd w:id="9"/>
     <w:p>
       <w:pPr>
         <w:spacing w:line="480" w:lineRule="auto"/>
@@ -2780,8 +2707,8 @@
         <w:t>. The fourth sprint will see Dean Dixon as the product owner and Jonathan Bowie as the scrum master. The fifth and final sprint will have Courtney Kirkham as the product owner and Dean Dixon as the scrum master.</w:t>
       </w:r>
     </w:p>
-    <w:bookmarkStart w:id="10" w:name="TeamCommtiment"/>
-    <w:bookmarkEnd w:id="9"/>
+    <w:bookmarkStart w:id="11" w:name="TeamCommtiment"/>
+    <w:bookmarkEnd w:id="10"/>
     <w:p>
       <w:pPr>
         <w:spacing w:line="480" w:lineRule="auto"/>
@@ -2834,8 +2761,8 @@
         <w:t>The team commits to showing up for every meeting and class. If a team member cannot show up for some reason, they will let the team know as soon as possible. They will also get in touch with a team member to find out what they missed before the next meeting commences. The team commits to commenting code, and will sign code they contribute so code reviewers know who is responsible for what portion of the final code. Finally, the team commits to naming variables using camel case and prioritizing descriptive variable names over brief ones.</w:t>
       </w:r>
     </w:p>
-    <w:bookmarkStart w:id="11" w:name="MeetingSchedule"/>
-    <w:bookmarkEnd w:id="10"/>
+    <w:bookmarkStart w:id="12" w:name="MeetingSchedule"/>
+    <w:bookmarkEnd w:id="11"/>
     <w:p>
       <w:pPr>
         <w:spacing w:line="480" w:lineRule="auto"/>
@@ -2894,8 +2821,8 @@
         <w:t>.</w:t>
       </w:r>
     </w:p>
-    <w:bookmarkStart w:id="12" w:name="CollaborationTools"/>
-    <w:bookmarkEnd w:id="11"/>
+    <w:bookmarkStart w:id="13" w:name="CollaborationTools"/>
+    <w:bookmarkEnd w:id="12"/>
     <w:p>
       <w:pPr>
         <w:spacing w:line="480" w:lineRule="auto"/>
@@ -2948,8 +2875,8 @@
         <w:t>The team will use Trello for keeping track of the product and sprint backlogs. GitHub is used for version control. Discord, text messages, and e-mail will be used for communication between in – person meetings. Google Drive will be used for keeping track of project files in addition to GitHub.</w:t>
       </w:r>
     </w:p>
-    <w:bookmarkStart w:id="13" w:name="CommunicationsAndLogisticsPlan"/>
-    <w:bookmarkEnd w:id="12"/>
+    <w:bookmarkStart w:id="14" w:name="CommunicationsAndLogisticsPlan"/>
+    <w:bookmarkEnd w:id="13"/>
     <w:p>
       <w:pPr>
         <w:spacing w:line="480" w:lineRule="auto"/>
@@ -2992,7 +2919,7 @@
         </w:rPr>
         <w:t>XIII. Communications and Logistics Plan</w:t>
       </w:r>
-      <w:bookmarkEnd w:id="13"/>
+      <w:bookmarkEnd w:id="14"/>
     </w:p>
     <w:p>
       <w:pPr>
@@ -3018,8 +2945,6 @@
       <w:r>
         <w:t xml:space="preserve"> time period to at least let the other team members know that their message has been received and is being considered.</w:t>
       </w:r>
-      <w:bookmarkStart w:id="14" w:name="_GoBack"/>
-      <w:bookmarkEnd w:id="14"/>
     </w:p>
     <w:p>
       <w:pPr>
@@ -3154,7 +3079,7 @@
           <w:rPr>
             <w:noProof/>
           </w:rPr>
-          <w:t>4</w:t>
+          <w:t>5</w:t>
         </w:r>
         <w:r>
           <w:rPr>

</xml_diff>